<commit_message>
ICN materials push, DSA lab4 commit
</commit_message>
<xml_diff>
--- a/DSA materials 203/labsheets/dsa lab4.docx
+++ b/DSA materials 203/labsheets/dsa lab4.docx
@@ -487,8 +487,8 @@
           <w:rFonts w:ascii="Arial" w:hAnsi="Arial" w:cs="Arial"/>
           <w:b/>
           <w:color w:val="92D050"/>
-          <w:sz w:val="24"/>
-          <w:szCs w:val="24"/>
+          <w:sz w:val="32"/>
+          <w:szCs w:val="32"/>
         </w:rPr>
         <w:t>Find the minimum spanning tree for the graph given below using both Prim's and Kruskal’s algorithms.</w:t>
       </w:r>
@@ -502,8 +502,17 @@
       </w:r>
       <w:r>
         <w:rPr>
-          <w:rFonts w:ascii="Arial" w:hAnsi="Arial" w:cs="Arial"/>
-          <w:b/>
+          <w:color w:val="FF0000"/>
+          <w:sz w:val="48"/>
+          <w:szCs w:val="48"/>
+        </w:rPr>
+        <w:br/>
+      </w:r>
+      <w:r>
+        <w:rPr>
+          <w:rFonts w:ascii="Arial" w:hAnsi="Arial" w:cs="Arial"/>
+          <w:b/>
+          <w:noProof/>
           <w:color w:val="92D050"/>
           <w:sz w:val="24"/>
           <w:szCs w:val="24"/>
@@ -547,27 +556,159 @@
     </w:p>
     <w:p>
       <w:pPr>
-        <w:ind w:right="-964" w:hanging="900"/>
-        <w:jc w:val="center"/>
-        <w:rPr>
-          <w:color w:val="FF0000"/>
-          <w:sz w:val="48"/>
-          <w:szCs w:val="48"/>
-        </w:rPr>
-      </w:pPr>
-      <w:r>
-        <w:rPr>
-          <w:noProof/>
-          <w:color w:val="FF0000"/>
-          <w:sz w:val="48"/>
-          <w:szCs w:val="48"/>
+        <w:pStyle w:val="ListParagraph"/>
+        <w:rPr>
+          <w:rFonts w:ascii="Arial" w:hAnsi="Arial" w:cs="Arial"/>
+          <w:b/>
+          <w:color w:val="92D050"/>
+          <w:sz w:val="32"/>
+          <w:szCs w:val="32"/>
+        </w:rPr>
+      </w:pPr>
+      <w:r>
+        <w:rPr>
+          <w:rFonts w:ascii="Arial" w:hAnsi="Arial" w:cs="Arial"/>
+          <w:b/>
+          <w:color w:val="92D050"/>
+          <w:sz w:val="24"/>
+          <w:szCs w:val="24"/>
+        </w:rPr>
+        <w:br/>
+      </w:r>
+      <w:r>
+        <w:rPr>
+          <w:rFonts w:ascii="Arial" w:hAnsi="Arial" w:cs="Arial"/>
+          <w:b/>
+          <w:color w:val="92D050"/>
+          <w:sz w:val="24"/>
+          <w:szCs w:val="24"/>
+        </w:rPr>
+        <w:br/>
+      </w:r>
+      <w:r>
+        <w:rPr>
+          <w:rFonts w:ascii="Arial" w:hAnsi="Arial" w:cs="Arial"/>
+          <w:b/>
+          <w:color w:val="92D050"/>
+          <w:sz w:val="24"/>
+          <w:szCs w:val="24"/>
+        </w:rPr>
+        <w:br/>
+      </w:r>
+      <w:r>
+        <w:rPr>
+          <w:rFonts w:ascii="Arial" w:hAnsi="Arial" w:cs="Arial"/>
+          <w:b/>
+          <w:color w:val="92D050"/>
+          <w:sz w:val="24"/>
+          <w:szCs w:val="24"/>
+        </w:rPr>
+        <w:br/>
+      </w:r>
+      <w:r>
+        <w:rPr>
+          <w:rFonts w:ascii="Arial" w:hAnsi="Arial" w:cs="Arial"/>
+          <w:b/>
+          <w:color w:val="92D050"/>
+          <w:sz w:val="24"/>
+          <w:szCs w:val="24"/>
+        </w:rPr>
+        <w:br/>
+      </w:r>
+      <w:r>
+        <w:rPr>
+          <w:rFonts w:ascii="Arial" w:hAnsi="Arial" w:cs="Arial"/>
+          <w:b/>
+          <w:color w:val="92D050"/>
+          <w:sz w:val="24"/>
+          <w:szCs w:val="24"/>
+        </w:rPr>
+        <w:br/>
+      </w:r>
+      <w:r>
+        <w:rPr>
+          <w:rFonts w:ascii="Arial" w:hAnsi="Arial" w:cs="Arial"/>
+          <w:b/>
+          <w:color w:val="92D050"/>
+          <w:sz w:val="24"/>
+          <w:szCs w:val="24"/>
+        </w:rPr>
+        <w:br/>
+      </w:r>
+      <w:r>
+        <w:rPr>
+          <w:rFonts w:ascii="Arial" w:hAnsi="Arial" w:cs="Arial"/>
+          <w:b/>
+          <w:color w:val="92D050"/>
+          <w:sz w:val="24"/>
+          <w:szCs w:val="24"/>
         </w:rPr>
         <w:lastRenderedPageBreak/>
+        <w:br/>
+      </w:r>
+      <w:r>
+        <w:rPr>
+          <w:rFonts w:ascii="Arial" w:hAnsi="Arial" w:cs="Arial"/>
+          <w:b/>
+          <w:color w:val="92D050"/>
+          <w:sz w:val="24"/>
+          <w:szCs w:val="24"/>
+        </w:rPr>
+        <w:br/>
+      </w:r>
+      <w:r>
+        <w:rPr>
+          <w:rFonts w:ascii="Arial" w:hAnsi="Arial" w:cs="Arial"/>
+          <w:b/>
+          <w:color w:val="92D050"/>
+          <w:sz w:val="24"/>
+          <w:szCs w:val="24"/>
+        </w:rPr>
+        <w:br/>
+      </w:r>
+      <w:r>
+        <w:rPr>
+          <w:rFonts w:ascii="Arial" w:hAnsi="Arial" w:cs="Arial"/>
+          <w:b/>
+          <w:color w:val="92D050"/>
+          <w:sz w:val="24"/>
+          <w:szCs w:val="24"/>
+        </w:rPr>
+        <w:br/>
+      </w:r>
+      <w:r>
+        <w:rPr>
+          <w:rFonts w:ascii="Arial" w:hAnsi="Arial" w:cs="Arial"/>
+          <w:b/>
+          <w:color w:val="FFC000"/>
+          <w:sz w:val="32"/>
+          <w:szCs w:val="32"/>
+        </w:rPr>
+        <w:t>Graph Representation using class</w:t>
+      </w:r>
+      <w:r>
+        <w:rPr>
+          <w:rFonts w:ascii="Arial" w:hAnsi="Arial" w:cs="Arial"/>
+          <w:b/>
+          <w:color w:val="F79646" w:themeColor="accent6"/>
+          <w:sz w:val="32"/>
+          <w:szCs w:val="32"/>
+        </w:rPr>
+        <w:br/>
+      </w:r>
+      <w:r>
+        <w:rPr>
+          <w:rFonts w:ascii="Arial" w:hAnsi="Arial" w:cs="Arial"/>
+          <w:b/>
+          <w:color w:val="92D050"/>
+          <w:sz w:val="32"/>
+          <w:szCs w:val="32"/>
+        </w:rPr>
         <w:drawing>
-          <wp:inline distT="0" distB="0" distL="0" distR="0" wp14:anchorId="3578ADFA" wp14:editId="71B710EE">
-            <wp:extent cx="3208298" cy="2209992"/>
-            <wp:effectExtent l="0" t="0" r="0" b="0"/>
-            <wp:docPr id="881411361" name="Picture 1"/>
+          <wp:inline distT="0" distB="0" distL="0" distR="0" wp14:anchorId="76895250" wp14:editId="326F89A5">
+            <wp:extent cx="5731510" cy="2078355"/>
+            <wp:effectExtent l="0" t="0" r="2540" b="0"/>
+            <wp:docPr id="2100222560" name="Picture 1"/>
             <wp:cNvGraphicFramePr>
               <a:graphicFrameLocks xmlns:a="http://schemas.openxmlformats.org/drawingml/2006/main" noChangeAspect="1"/>
             </wp:cNvGraphicFramePr>
@@ -575,7 +716,7 @@
               <a:graphicData uri="http://schemas.openxmlformats.org/drawingml/2006/picture">
                 <pic:pic xmlns:pic="http://schemas.openxmlformats.org/drawingml/2006/picture">
                   <pic:nvPicPr>
-                    <pic:cNvPr id="881411361" name=""/>
+                    <pic:cNvPr id="2100222560" name=""/>
                     <pic:cNvPicPr/>
                   </pic:nvPicPr>
                   <pic:blipFill>
@@ -587,7 +728,7 @@
                   <pic:spPr>
                     <a:xfrm>
                       <a:off x="0" y="0"/>
-                      <a:ext cx="3208298" cy="2209992"/>
+                      <a:ext cx="5731510" cy="2078355"/>
                     </a:xfrm>
                     <a:prstGeom prst="rect">
                       <a:avLst/>
@@ -599,29 +740,29 @@
           </wp:inline>
         </w:drawing>
       </w:r>
-    </w:p>
-    <w:p>
-      <w:pPr>
-        <w:ind w:right="-964" w:hanging="900"/>
-        <w:jc w:val="center"/>
-        <w:rPr>
-          <w:color w:val="FF0000"/>
-          <w:sz w:val="48"/>
-          <w:szCs w:val="48"/>
-        </w:rPr>
-      </w:pPr>
-      <w:r>
-        <w:rPr>
-          <w:noProof/>
-          <w:color w:val="FF0000"/>
-          <w:sz w:val="48"/>
-          <w:szCs w:val="48"/>
+      <w:r>
+        <w:rPr>
+          <w:rFonts w:ascii="Arial" w:hAnsi="Arial" w:cs="Arial"/>
+          <w:b/>
+          <w:color w:val="FFC000"/>
+          <w:sz w:val="32"/>
+          <w:szCs w:val="32"/>
+        </w:rPr>
+        <w:br/>
+      </w:r>
+      <w:r>
+        <w:rPr>
+          <w:rFonts w:ascii="Arial" w:hAnsi="Arial" w:cs="Arial"/>
+          <w:b/>
+          <w:color w:val="92D050"/>
+          <w:sz w:val="32"/>
+          <w:szCs w:val="32"/>
         </w:rPr>
         <w:drawing>
-          <wp:inline distT="0" distB="0" distL="0" distR="0" wp14:anchorId="1B7C981E" wp14:editId="576C4098">
-            <wp:extent cx="4549140" cy="4157816"/>
-            <wp:effectExtent l="0" t="0" r="3810" b="0"/>
-            <wp:docPr id="507024365" name="Picture 1"/>
+          <wp:inline distT="0" distB="0" distL="0" distR="0" wp14:anchorId="719C9E06" wp14:editId="7114E3BA">
+            <wp:extent cx="5731510" cy="2632075"/>
+            <wp:effectExtent l="0" t="0" r="2540" b="0"/>
+            <wp:docPr id="355881374" name="Picture 1"/>
             <wp:cNvGraphicFramePr>
               <a:graphicFrameLocks xmlns:a="http://schemas.openxmlformats.org/drawingml/2006/main" noChangeAspect="1"/>
             </wp:cNvGraphicFramePr>
@@ -629,7 +770,7 @@
               <a:graphicData uri="http://schemas.openxmlformats.org/drawingml/2006/picture">
                 <pic:pic xmlns:pic="http://schemas.openxmlformats.org/drawingml/2006/picture">
                   <pic:nvPicPr>
-                    <pic:cNvPr id="507024365" name=""/>
+                    <pic:cNvPr id="355881374" name=""/>
                     <pic:cNvPicPr/>
                   </pic:nvPicPr>
                   <pic:blipFill>
@@ -641,7 +782,7 @@
                   <pic:spPr>
                     <a:xfrm>
                       <a:off x="0" y="0"/>
-                      <a:ext cx="4555732" cy="4163841"/>
+                      <a:ext cx="5731510" cy="2632075"/>
                     </a:xfrm>
                     <a:prstGeom prst="rect">
                       <a:avLst/>
@@ -653,34 +794,29 @@
           </wp:inline>
         </w:drawing>
       </w:r>
-    </w:p>
-    <w:p>
-      <w:pPr>
-        <w:ind w:left="360"/>
-        <w:jc w:val="center"/>
+      <w:r>
+        <w:rPr>
+          <w:rFonts w:ascii="Arial" w:hAnsi="Arial" w:cs="Arial"/>
+          <w:b/>
+          <w:color w:val="FFC000"/>
+          <w:sz w:val="32"/>
+          <w:szCs w:val="32"/>
+        </w:rPr>
+        <w:br/>
+      </w:r>
+      <w:r>
         <w:rPr>
           <w:rFonts w:ascii="Arial" w:hAnsi="Arial" w:cs="Arial"/>
           <w:b/>
           <w:color w:val="92D050"/>
-          <w:sz w:val="24"/>
-          <w:szCs w:val="24"/>
-        </w:rPr>
-      </w:pPr>
-      <w:r>
-        <w:rPr>
-          <w:rFonts w:ascii="Arial" w:hAnsi="Arial" w:cs="Arial"/>
-          <w:b/>
-          <w:noProof/>
-          <w:color w:val="92D050"/>
-          <w:sz w:val="24"/>
-          <w:szCs w:val="24"/>
-        </w:rPr>
-        <w:lastRenderedPageBreak/>
+          <w:sz w:val="32"/>
+          <w:szCs w:val="32"/>
+        </w:rPr>
         <w:drawing>
-          <wp:inline distT="0" distB="0" distL="0" distR="0" wp14:anchorId="15428D07" wp14:editId="26DFEBB4">
-            <wp:extent cx="6120019" cy="2910840"/>
-            <wp:effectExtent l="0" t="0" r="0" b="3810"/>
-            <wp:docPr id="1212129698" name="Picture 1"/>
+          <wp:inline distT="0" distB="0" distL="0" distR="0" wp14:anchorId="2A7E39CB" wp14:editId="51FFBB84">
+            <wp:extent cx="5731510" cy="2663190"/>
+            <wp:effectExtent l="0" t="0" r="2540" b="3810"/>
+            <wp:docPr id="191874695" name="Picture 1"/>
             <wp:cNvGraphicFramePr>
               <a:graphicFrameLocks xmlns:a="http://schemas.openxmlformats.org/drawingml/2006/main" noChangeAspect="1"/>
             </wp:cNvGraphicFramePr>
@@ -688,7 +824,7 @@
               <a:graphicData uri="http://schemas.openxmlformats.org/drawingml/2006/picture">
                 <pic:pic xmlns:pic="http://schemas.openxmlformats.org/drawingml/2006/picture">
                   <pic:nvPicPr>
-                    <pic:cNvPr id="1212129698" name=""/>
+                    <pic:cNvPr id="191874695" name=""/>
                     <pic:cNvPicPr/>
                   </pic:nvPicPr>
                   <pic:blipFill>
@@ -700,7 +836,7 @@
                   <pic:spPr>
                     <a:xfrm>
                       <a:off x="0" y="0"/>
-                      <a:ext cx="6124421" cy="2912934"/>
+                      <a:ext cx="5731510" cy="2663190"/>
                     </a:xfrm>
                     <a:prstGeom prst="rect">
                       <a:avLst/>
@@ -712,33 +848,72 @@
           </wp:inline>
         </w:drawing>
       </w:r>
+      <w:r>
+        <w:rPr>
+          <w:rFonts w:ascii="Arial" w:hAnsi="Arial" w:cs="Arial"/>
+          <w:b/>
+          <w:color w:val="FFC000"/>
+          <w:sz w:val="32"/>
+          <w:szCs w:val="32"/>
+        </w:rPr>
+        <w:br/>
+      </w:r>
+      <w:r>
+        <w:rPr>
+          <w:rFonts w:ascii="Arial" w:hAnsi="Arial" w:cs="Arial"/>
+          <w:b/>
+          <w:color w:val="FFC000"/>
+          <w:sz w:val="32"/>
+          <w:szCs w:val="32"/>
+        </w:rPr>
+        <w:br/>
+      </w:r>
+      <w:r>
+        <w:rPr>
+          <w:rFonts w:ascii="Arial" w:hAnsi="Arial" w:cs="Arial"/>
+          <w:b/>
+          <w:color w:val="FFC000"/>
+          <w:sz w:val="32"/>
+          <w:szCs w:val="32"/>
+        </w:rPr>
+        <w:br/>
+      </w:r>
     </w:p>
     <w:p>
       <w:pPr>
-        <w:ind w:left="360"/>
-        <w:jc w:val="center"/>
-        <w:rPr>
-          <w:rFonts w:ascii="Arial" w:hAnsi="Arial" w:cs="Arial"/>
-          <w:b/>
-          <w:color w:val="92D050"/>
-          <w:sz w:val="24"/>
-          <w:szCs w:val="24"/>
-        </w:rPr>
-      </w:pPr>
-      <w:r>
-        <w:rPr>
-          <w:rFonts w:ascii="Arial" w:hAnsi="Arial" w:cs="Arial"/>
-          <w:b/>
-          <w:noProof/>
-          <w:color w:val="92D050"/>
-          <w:sz w:val="24"/>
-          <w:szCs w:val="24"/>
+        <w:pStyle w:val="ListParagraph"/>
+        <w:rPr>
+          <w:rFonts w:ascii="Arial" w:hAnsi="Arial" w:cs="Arial"/>
+          <w:b/>
+          <w:color w:val="FFC000"/>
+          <w:sz w:val="32"/>
+          <w:szCs w:val="32"/>
+        </w:rPr>
+      </w:pPr>
+      <w:r>
+        <w:rPr>
+          <w:rFonts w:ascii="Arial" w:hAnsi="Arial" w:cs="Arial"/>
+          <w:b/>
+          <w:color w:val="FFC000"/>
+          <w:sz w:val="32"/>
+          <w:szCs w:val="32"/>
+        </w:rPr>
+        <w:lastRenderedPageBreak/>
+        <w:t>Prim’s Algorithm for Minimum Spanning Tree</w:t>
+      </w:r>
+      <w:r>
+        <w:rPr>
+          <w:rFonts w:ascii="Arial" w:hAnsi="Arial" w:cs="Arial"/>
+          <w:b/>
+          <w:color w:val="FFC000"/>
+          <w:sz w:val="32"/>
+          <w:szCs w:val="32"/>
         </w:rPr>
         <w:drawing>
-          <wp:inline distT="0" distB="0" distL="0" distR="0" wp14:anchorId="5E623EBA" wp14:editId="75AC2BDB">
-            <wp:extent cx="5731510" cy="1690370"/>
-            <wp:effectExtent l="0" t="0" r="2540" b="5080"/>
-            <wp:docPr id="1024489112" name="Picture 1"/>
+          <wp:inline distT="0" distB="0" distL="0" distR="0" wp14:anchorId="55E1C2D8" wp14:editId="2D7CB8EF">
+            <wp:extent cx="5731510" cy="3096260"/>
+            <wp:effectExtent l="0" t="0" r="2540" b="8890"/>
+            <wp:docPr id="2018757209" name="Picture 1"/>
             <wp:cNvGraphicFramePr>
               <a:graphicFrameLocks xmlns:a="http://schemas.openxmlformats.org/drawingml/2006/main" noChangeAspect="1"/>
             </wp:cNvGraphicFramePr>
@@ -746,7 +921,7 @@
               <a:graphicData uri="http://schemas.openxmlformats.org/drawingml/2006/picture">
                 <pic:pic xmlns:pic="http://schemas.openxmlformats.org/drawingml/2006/picture">
                   <pic:nvPicPr>
-                    <pic:cNvPr id="1024489112" name=""/>
+                    <pic:cNvPr id="2018757209" name=""/>
                     <pic:cNvPicPr/>
                   </pic:nvPicPr>
                   <pic:blipFill>
@@ -758,7 +933,7 @@
                   <pic:spPr>
                     <a:xfrm>
                       <a:off x="0" y="0"/>
-                      <a:ext cx="5731510" cy="1690370"/>
+                      <a:ext cx="5731510" cy="3096260"/>
                     </a:xfrm>
                     <a:prstGeom prst="rect">
                       <a:avLst/>
@@ -770,9 +945,341 @@
           </wp:inline>
         </w:drawing>
       </w:r>
+      <w:r>
+        <w:rPr>
+          <w:rFonts w:ascii="Arial" w:hAnsi="Arial" w:cs="Arial"/>
+          <w:b/>
+          <w:color w:val="FFC000"/>
+          <w:sz w:val="32"/>
+          <w:szCs w:val="32"/>
+        </w:rPr>
+        <w:drawing>
+          <wp:inline distT="0" distB="0" distL="0" distR="0" wp14:anchorId="58124C60" wp14:editId="5108E321">
+            <wp:extent cx="4298052" cy="4869602"/>
+            <wp:effectExtent l="0" t="0" r="7620" b="7620"/>
+            <wp:docPr id="892382637" name="Picture 1"/>
+            <wp:cNvGraphicFramePr>
+              <a:graphicFrameLocks xmlns:a="http://schemas.openxmlformats.org/drawingml/2006/main" noChangeAspect="1"/>
+            </wp:cNvGraphicFramePr>
+            <a:graphic xmlns:a="http://schemas.openxmlformats.org/drawingml/2006/main">
+              <a:graphicData uri="http://schemas.openxmlformats.org/drawingml/2006/picture">
+                <pic:pic xmlns:pic="http://schemas.openxmlformats.org/drawingml/2006/picture">
+                  <pic:nvPicPr>
+                    <pic:cNvPr id="892382637" name=""/>
+                    <pic:cNvPicPr/>
+                  </pic:nvPicPr>
+                  <pic:blipFill>
+                    <a:blip r:embed="rId19"/>
+                    <a:stretch>
+                      <a:fillRect/>
+                    </a:stretch>
+                  </pic:blipFill>
+                  <pic:spPr>
+                    <a:xfrm>
+                      <a:off x="0" y="0"/>
+                      <a:ext cx="4298052" cy="4869602"/>
+                    </a:xfrm>
+                    <a:prstGeom prst="rect">
+                      <a:avLst/>
+                    </a:prstGeom>
+                  </pic:spPr>
+                </pic:pic>
+              </a:graphicData>
+            </a:graphic>
+          </wp:inline>
+        </w:drawing>
+      </w:r>
+      <w:r>
+        <w:rPr>
+          <w:rFonts w:ascii="Arial" w:hAnsi="Arial" w:cs="Arial"/>
+          <w:b/>
+          <w:color w:val="FFC000"/>
+          <w:sz w:val="32"/>
+          <w:szCs w:val="32"/>
+        </w:rPr>
+        <w:lastRenderedPageBreak/>
+        <w:drawing>
+          <wp:inline distT="0" distB="0" distL="0" distR="0" wp14:anchorId="006E1DC7" wp14:editId="774E8CA9">
+            <wp:extent cx="3837709" cy="3763478"/>
+            <wp:effectExtent l="0" t="0" r="0" b="8890"/>
+            <wp:docPr id="1493943317" name="Picture 1"/>
+            <wp:cNvGraphicFramePr>
+              <a:graphicFrameLocks xmlns:a="http://schemas.openxmlformats.org/drawingml/2006/main" noChangeAspect="1"/>
+            </wp:cNvGraphicFramePr>
+            <a:graphic xmlns:a="http://schemas.openxmlformats.org/drawingml/2006/main">
+              <a:graphicData uri="http://schemas.openxmlformats.org/drawingml/2006/picture">
+                <pic:pic xmlns:pic="http://schemas.openxmlformats.org/drawingml/2006/picture">
+                  <pic:nvPicPr>
+                    <pic:cNvPr id="1493943317" name=""/>
+                    <pic:cNvPicPr/>
+                  </pic:nvPicPr>
+                  <pic:blipFill>
+                    <a:blip r:embed="rId20"/>
+                    <a:stretch>
+                      <a:fillRect/>
+                    </a:stretch>
+                  </pic:blipFill>
+                  <pic:spPr>
+                    <a:xfrm>
+                      <a:off x="0" y="0"/>
+                      <a:ext cx="3941511" cy="3865273"/>
+                    </a:xfrm>
+                    <a:prstGeom prst="rect">
+                      <a:avLst/>
+                    </a:prstGeom>
+                  </pic:spPr>
+                </pic:pic>
+              </a:graphicData>
+            </a:graphic>
+          </wp:inline>
+        </w:drawing>
+      </w:r>
+      <w:r>
+        <w:rPr>
+          <w:rFonts w:ascii="Arial" w:hAnsi="Arial" w:cs="Arial"/>
+          <w:b/>
+          <w:color w:val="FFC000"/>
+          <w:sz w:val="32"/>
+          <w:szCs w:val="32"/>
+        </w:rPr>
+        <w:br/>
+      </w:r>
+    </w:p>
+    <w:p>
+      <w:pPr>
+        <w:pStyle w:val="ListParagraph"/>
+        <w:rPr>
+          <w:rFonts w:ascii="Arial" w:hAnsi="Arial" w:cs="Arial"/>
+          <w:b/>
+          <w:color w:val="FFC000"/>
+          <w:sz w:val="32"/>
+          <w:szCs w:val="32"/>
+        </w:rPr>
+      </w:pPr>
+      <w:r>
+        <w:rPr>
+          <w:rFonts w:ascii="Arial" w:hAnsi="Arial" w:cs="Arial"/>
+          <w:b/>
+          <w:color w:val="FFC000"/>
+          <w:sz w:val="32"/>
+          <w:szCs w:val="32"/>
+        </w:rPr>
+        <w:t>Kruskal’s Algorithm for Minimum Spanning Tree</w:t>
+      </w:r>
+      <w:r>
+        <w:rPr>
+          <w:rFonts w:ascii="Arial" w:hAnsi="Arial" w:cs="Arial"/>
+          <w:b/>
+          <w:color w:val="FFC000"/>
+          <w:sz w:val="32"/>
+          <w:szCs w:val="32"/>
+        </w:rPr>
+        <w:br/>
+      </w:r>
+      <w:r>
+        <w:rPr>
+          <w:rFonts w:ascii="Arial" w:hAnsi="Arial" w:cs="Arial"/>
+          <w:b/>
+          <w:color w:val="FFC000"/>
+          <w:sz w:val="32"/>
+          <w:szCs w:val="32"/>
+        </w:rPr>
+        <w:drawing>
+          <wp:inline distT="0" distB="0" distL="0" distR="0" wp14:anchorId="39191865" wp14:editId="1912753F">
+            <wp:extent cx="5731510" cy="1671320"/>
+            <wp:effectExtent l="0" t="0" r="2540" b="5080"/>
+            <wp:docPr id="1954683992" name="Picture 1"/>
+            <wp:cNvGraphicFramePr>
+              <a:graphicFrameLocks xmlns:a="http://schemas.openxmlformats.org/drawingml/2006/main" noChangeAspect="1"/>
+            </wp:cNvGraphicFramePr>
+            <a:graphic xmlns:a="http://schemas.openxmlformats.org/drawingml/2006/main">
+              <a:graphicData uri="http://schemas.openxmlformats.org/drawingml/2006/picture">
+                <pic:pic xmlns:pic="http://schemas.openxmlformats.org/drawingml/2006/picture">
+                  <pic:nvPicPr>
+                    <pic:cNvPr id="1954683992" name=""/>
+                    <pic:cNvPicPr/>
+                  </pic:nvPicPr>
+                  <pic:blipFill>
+                    <a:blip r:embed="rId21"/>
+                    <a:stretch>
+                      <a:fillRect/>
+                    </a:stretch>
+                  </pic:blipFill>
+                  <pic:spPr>
+                    <a:xfrm>
+                      <a:off x="0" y="0"/>
+                      <a:ext cx="5731510" cy="1671320"/>
+                    </a:xfrm>
+                    <a:prstGeom prst="rect">
+                      <a:avLst/>
+                    </a:prstGeom>
+                  </pic:spPr>
+                </pic:pic>
+              </a:graphicData>
+            </a:graphic>
+          </wp:inline>
+        </w:drawing>
+      </w:r>
+      <w:r>
+        <w:rPr>
+          <w:rFonts w:ascii="Arial" w:hAnsi="Arial" w:cs="Arial"/>
+          <w:b/>
+          <w:color w:val="FFC000"/>
+          <w:sz w:val="32"/>
+          <w:szCs w:val="32"/>
+        </w:rPr>
+        <w:drawing>
+          <wp:inline distT="0" distB="0" distL="0" distR="0" wp14:anchorId="23555FB4" wp14:editId="38C48922">
+            <wp:extent cx="5731510" cy="2475865"/>
+            <wp:effectExtent l="0" t="0" r="2540" b="635"/>
+            <wp:docPr id="2024082061" name="Picture 1"/>
+            <wp:cNvGraphicFramePr>
+              <a:graphicFrameLocks xmlns:a="http://schemas.openxmlformats.org/drawingml/2006/main" noChangeAspect="1"/>
+            </wp:cNvGraphicFramePr>
+            <a:graphic xmlns:a="http://schemas.openxmlformats.org/drawingml/2006/main">
+              <a:graphicData uri="http://schemas.openxmlformats.org/drawingml/2006/picture">
+                <pic:pic xmlns:pic="http://schemas.openxmlformats.org/drawingml/2006/picture">
+                  <pic:nvPicPr>
+                    <pic:cNvPr id="2024082061" name=""/>
+                    <pic:cNvPicPr/>
+                  </pic:nvPicPr>
+                  <pic:blipFill>
+                    <a:blip r:embed="rId22"/>
+                    <a:stretch>
+                      <a:fillRect/>
+                    </a:stretch>
+                  </pic:blipFill>
+                  <pic:spPr>
+                    <a:xfrm>
+                      <a:off x="0" y="0"/>
+                      <a:ext cx="5731510" cy="2475865"/>
+                    </a:xfrm>
+                    <a:prstGeom prst="rect">
+                      <a:avLst/>
+                    </a:prstGeom>
+                  </pic:spPr>
+                </pic:pic>
+              </a:graphicData>
+            </a:graphic>
+          </wp:inline>
+        </w:drawing>
+      </w:r>
+    </w:p>
+    <w:p>
+      <w:pPr>
+        <w:pStyle w:val="ListParagraph"/>
+        <w:rPr>
+          <w:rFonts w:ascii="Arial" w:hAnsi="Arial" w:cs="Arial"/>
+          <w:b/>
+          <w:color w:val="FFC000"/>
+          <w:sz w:val="32"/>
+          <w:szCs w:val="32"/>
+        </w:rPr>
+      </w:pPr>
+    </w:p>
+    <w:p>
+      <w:pPr>
+        <w:pStyle w:val="ListParagraph"/>
+        <w:rPr>
+          <w:rFonts w:ascii="Arial" w:hAnsi="Arial" w:cs="Arial"/>
+          <w:b/>
+          <w:color w:val="FFC000"/>
+          <w:sz w:val="32"/>
+          <w:szCs w:val="32"/>
+        </w:rPr>
+      </w:pPr>
+      <w:r>
+        <w:rPr>
+          <w:rFonts w:ascii="Arial" w:hAnsi="Arial" w:cs="Arial"/>
+          <w:b/>
+          <w:color w:val="FFC000"/>
+          <w:sz w:val="32"/>
+          <w:szCs w:val="32"/>
+        </w:rPr>
+        <w:lastRenderedPageBreak/>
+        <w:drawing>
+          <wp:inline distT="0" distB="0" distL="0" distR="0" wp14:anchorId="7288B161" wp14:editId="71E8CE34">
+            <wp:extent cx="3939540" cy="3162279"/>
+            <wp:effectExtent l="0" t="0" r="3810" b="635"/>
+            <wp:docPr id="1363365920" name="Picture 1"/>
+            <wp:cNvGraphicFramePr>
+              <a:graphicFrameLocks xmlns:a="http://schemas.openxmlformats.org/drawingml/2006/main" noChangeAspect="1"/>
+            </wp:cNvGraphicFramePr>
+            <a:graphic xmlns:a="http://schemas.openxmlformats.org/drawingml/2006/main">
+              <a:graphicData uri="http://schemas.openxmlformats.org/drawingml/2006/picture">
+                <pic:pic xmlns:pic="http://schemas.openxmlformats.org/drawingml/2006/picture">
+                  <pic:nvPicPr>
+                    <pic:cNvPr id="1363365920" name=""/>
+                    <pic:cNvPicPr/>
+                  </pic:nvPicPr>
+                  <pic:blipFill>
+                    <a:blip r:embed="rId23"/>
+                    <a:stretch>
+                      <a:fillRect/>
+                    </a:stretch>
+                  </pic:blipFill>
+                  <pic:spPr>
+                    <a:xfrm>
+                      <a:off x="0" y="0"/>
+                      <a:ext cx="3950630" cy="3171181"/>
+                    </a:xfrm>
+                    <a:prstGeom prst="rect">
+                      <a:avLst/>
+                    </a:prstGeom>
+                  </pic:spPr>
+                </pic:pic>
+              </a:graphicData>
+            </a:graphic>
+          </wp:inline>
+        </w:drawing>
+      </w:r>
+      <w:r>
+        <w:rPr>
+          <w:rFonts w:ascii="Arial" w:hAnsi="Arial" w:cs="Arial"/>
+          <w:b/>
+          <w:color w:val="FFC000"/>
+          <w:sz w:val="32"/>
+          <w:szCs w:val="32"/>
+        </w:rPr>
+        <w:drawing>
+          <wp:inline distT="0" distB="0" distL="0" distR="0" wp14:anchorId="3905A813" wp14:editId="290DC216">
+            <wp:extent cx="3939881" cy="3863675"/>
+            <wp:effectExtent l="0" t="0" r="3810" b="3810"/>
+            <wp:docPr id="2109856605" name="Picture 1"/>
+            <wp:cNvGraphicFramePr>
+              <a:graphicFrameLocks xmlns:a="http://schemas.openxmlformats.org/drawingml/2006/main" noChangeAspect="1"/>
+            </wp:cNvGraphicFramePr>
+            <a:graphic xmlns:a="http://schemas.openxmlformats.org/drawingml/2006/main">
+              <a:graphicData uri="http://schemas.openxmlformats.org/drawingml/2006/picture">
+                <pic:pic xmlns:pic="http://schemas.openxmlformats.org/drawingml/2006/picture">
+                  <pic:nvPicPr>
+                    <pic:cNvPr id="2109856605" name=""/>
+                    <pic:cNvPicPr/>
+                  </pic:nvPicPr>
+                  <pic:blipFill>
+                    <a:blip r:embed="rId20"/>
+                    <a:stretch>
+                      <a:fillRect/>
+                    </a:stretch>
+                  </pic:blipFill>
+                  <pic:spPr>
+                    <a:xfrm>
+                      <a:off x="0" y="0"/>
+                      <a:ext cx="3939881" cy="3863675"/>
+                    </a:xfrm>
+                    <a:prstGeom prst="rect">
+                      <a:avLst/>
+                    </a:prstGeom>
+                  </pic:spPr>
+                </pic:pic>
+              </a:graphicData>
+            </a:graphic>
+          </wp:inline>
+        </w:drawing>
+      </w:r>
     </w:p>
     <w:sectPr>
-      <w:footerReference w:type="default" r:id="rId19"/>
+      <w:footerReference w:type="default" r:id="rId24"/>
       <w:pgSz w:w="11906" w:h="16838"/>
       <w:pgMar w:top="630" w:right="1440" w:bottom="1440" w:left="1440" w:header="708" w:footer="708" w:gutter="0"/>
       <w:pgBorders w:offsetFrom="page">
@@ -1623,6 +2130,7 @@
   <w:style w:type="character" w:default="1" w:styleId="DefaultParagraphFont">
     <w:name w:val="Default Paragraph Font"/>
     <w:uiPriority w:val="1"/>
+    <w:semiHidden/>
     <w:unhideWhenUsed/>
   </w:style>
   <w:style w:type="table" w:default="1" w:styleId="TableNormal">

</xml_diff>